<commit_message>
- cleaning reading in HES data functions
</commit_message>
<xml_diff>
--- a/docs/doucment_carbon_trust.docx
+++ b/docs/doucment_carbon_trust.docx
@@ -645,7 +645,6 @@
       </w:r>
     </w:p>
     <w:p/>
-    <w:p/>
     <w:tbl>
       <w:tblPr>
         <w:tblW w:w="7071" w:type="dxa"/>
@@ -799,8 +798,6 @@
             </w:r>
           </w:p>
         </w:tc>
-        <w:bookmarkStart w:id="0" w:name="_GoBack"/>
-        <w:bookmarkEnd w:id="0"/>
       </w:tr>
       <w:tr>
         <w:trPr>
@@ -1358,75 +1355,6 @@
                 <w:szCs w:val="20"/>
               </w:rPr>
               <w:t>Aggregated across all sectors</w:t>
-            </w:r>
-          </w:p>
-        </w:tc>
-      </w:tr>
-      <w:tr>
-        <w:trPr>
-          <w:trHeight w:val="300"/>
-        </w:trPr>
-        <w:tc>
-          <w:tcPr>
-            <w:tcW w:w="4109" w:type="dxa"/>
-            <w:tcBorders>
-              <w:top w:val="single" w:sz="4" w:space="0" w:color="auto"/>
-              <w:left w:val="nil"/>
-              <w:bottom w:val="double" w:sz="6" w:space="0" w:color="auto"/>
-              <w:right w:val="nil"/>
-            </w:tcBorders>
-            <w:shd w:val="clear" w:color="000000" w:fill="EBF1DE"/>
-            <w:vAlign w:val="center"/>
-          </w:tcPr>
-          <w:p>
-            <w:pPr>
-              <w:spacing w:after="0" w:line="240" w:lineRule="auto"/>
-              <w:rPr>
-                <w:rFonts w:ascii="Arial" w:eastAsia="Times New Roman" w:hAnsi="Arial" w:cs="Arial"/>
-                <w:sz w:val="20"/>
-                <w:szCs w:val="20"/>
-              </w:rPr>
-            </w:pPr>
-            <w:r>
-              <w:rPr>
-                <w:rFonts w:ascii="Arial" w:eastAsia="Times New Roman" w:hAnsi="Arial" w:cs="Arial"/>
-                <w:sz w:val="20"/>
-                <w:szCs w:val="20"/>
-              </w:rPr>
-              <w:t>Total</w:t>
-            </w:r>
-          </w:p>
-        </w:tc>
-        <w:tc>
-          <w:tcPr>
-            <w:tcW w:w="2962" w:type="dxa"/>
-            <w:tcBorders>
-              <w:top w:val="single" w:sz="4" w:space="0" w:color="auto"/>
-              <w:left w:val="nil"/>
-              <w:bottom w:val="double" w:sz="6" w:space="0" w:color="auto"/>
-              <w:right w:val="nil"/>
-            </w:tcBorders>
-            <w:shd w:val="clear" w:color="000000" w:fill="EBF1DE"/>
-            <w:vAlign w:val="center"/>
-            <w:hideMark/>
-          </w:tcPr>
-          <w:p>
-            <w:pPr>
-              <w:spacing w:after="0" w:line="240" w:lineRule="auto"/>
-              <w:jc w:val="right"/>
-              <w:rPr>
-                <w:rFonts w:ascii="Arial" w:eastAsia="Times New Roman" w:hAnsi="Arial" w:cs="Arial"/>
-                <w:sz w:val="20"/>
-                <w:szCs w:val="20"/>
-              </w:rPr>
-            </w:pPr>
-            <w:r>
-              <w:rPr>
-                <w:rFonts w:ascii="Arial" w:eastAsia="Times New Roman" w:hAnsi="Arial" w:cs="Arial"/>
-                <w:sz w:val="20"/>
-                <w:szCs w:val="20"/>
-              </w:rPr>
-              <w:t>8,055</w:t>
             </w:r>
           </w:p>
         </w:tc>
@@ -1477,6 +1405,11 @@
       <w:r>
         <w:t>)</w:t>
       </w:r>
+    </w:p>
+    <w:p/>
+    <w:p>
+      <w:bookmarkStart w:id="0" w:name="_GoBack"/>
+      <w:bookmarkEnd w:id="0"/>
     </w:p>
     <w:p/>
     <w:tbl>

</xml_diff>